<commit_message>
Android app details and AWS Certification added
</commit_message>
<xml_diff>
--- a/Resume_latest.docx
+++ b/Resume_latest.docx
@@ -1,6 +1,6 @@
 
 <file path=word/document.xml><?xml version="1.0" encoding="utf-8"?>
-<w:document xmlns:wpc="http://schemas.microsoft.com/office/word/2010/wordprocessingCanvas" xmlns:cx="http://schemas.microsoft.com/office/drawing/2014/chartex" xmlns:cx1="http://schemas.microsoft.com/office/drawing/2015/9/8/chartex" xmlns:cx2="http://schemas.microsoft.com/office/drawing/2015/10/21/chartex" xmlns:cx3="http://schemas.microsoft.com/office/drawing/2016/5/9/chartex" xmlns:cx4="http://schemas.microsoft.com/office/drawing/2016/5/10/chartex" xmlns:cx5="http://schemas.microsoft.com/office/drawing/2016/5/11/chartex" xmlns:cx6="http://schemas.microsoft.com/office/drawing/2016/5/12/chartex" xmlns:cx7="http://schemas.microsoft.com/office/drawing/2016/5/13/chartex" xmlns:cx8="http://schemas.microsoft.com/office/drawing/2016/5/14/chartex" xmlns:mc="http://schemas.openxmlformats.org/markup-compatibility/2006" xmlns:aink="http://schemas.microsoft.com/office/drawing/2016/ink" xmlns:am3d="http://schemas.microsoft.com/office/drawing/2017/model3d" xmlns:o="urn:schemas-microsoft-com:office:office" xmlns:r="http://schemas.openxmlformats.org/officeDocument/2006/relationships" xmlns:m="http://schemas.openxmlformats.org/officeDocument/2006/math" xmlns:v="urn:schemas-microsoft-com:vml" xmlns:wp14="http://schemas.microsoft.com/office/word/2010/wordprocessingDrawing" xmlns:wp="http://schemas.openxmlformats.org/drawingml/2006/wordprocessingDrawing" xmlns:w10="urn:schemas-microsoft-com:office:word" xmlns:w="http://schemas.openxmlformats.org/wordprocessingml/2006/main" xmlns:w14="http://schemas.microsoft.com/office/word/2010/wordml" xmlns:w15="http://schemas.microsoft.com/office/word/2012/wordml" xmlns:w16cid="http://schemas.microsoft.com/office/word/2016/wordml/cid" xmlns:w16se="http://schemas.microsoft.com/office/word/2015/wordml/symex" xmlns:wpg="http://schemas.microsoft.com/office/word/2010/wordprocessingGroup" xmlns:wpi="http://schemas.microsoft.com/office/word/2010/wordprocessingInk" xmlns:wne="http://schemas.microsoft.com/office/word/2006/wordml" xmlns:wps="http://schemas.microsoft.com/office/word/2010/wordprocessingShape" mc:Ignorable="w14 w15 w16se w16cid wp14">
+<w:document xmlns:wpc="http://schemas.microsoft.com/office/word/2010/wordprocessingCanvas" xmlns:cx="http://schemas.microsoft.com/office/drawing/2014/chartex" xmlns:cx1="http://schemas.microsoft.com/office/drawing/2015/9/8/chartex" xmlns:cx2="http://schemas.microsoft.com/office/drawing/2015/10/21/chartex" xmlns:cx3="http://schemas.microsoft.com/office/drawing/2016/5/9/chartex" xmlns:cx4="http://schemas.microsoft.com/office/drawing/2016/5/10/chartex" xmlns:cx5="http://schemas.microsoft.com/office/drawing/2016/5/11/chartex" xmlns:cx6="http://schemas.microsoft.com/office/drawing/2016/5/12/chartex" xmlns:cx7="http://schemas.microsoft.com/office/drawing/2016/5/13/chartex" xmlns:cx8="http://schemas.microsoft.com/office/drawing/2016/5/14/chartex" xmlns:mc="http://schemas.openxmlformats.org/markup-compatibility/2006" xmlns:aink="http://schemas.microsoft.com/office/drawing/2016/ink" xmlns:am3d="http://schemas.microsoft.com/office/drawing/2017/model3d" xmlns:o="urn:schemas-microsoft-com:office:office" xmlns:r="http://schemas.openxmlformats.org/officeDocument/2006/relationships" xmlns:m="http://schemas.openxmlformats.org/officeDocument/2006/math" xmlns:v="urn:schemas-microsoft-com:vml" xmlns:wp14="http://schemas.microsoft.com/office/word/2010/wordprocessingDrawing" xmlns:wp="http://schemas.openxmlformats.org/drawingml/2006/wordprocessingDrawing" xmlns:w10="urn:schemas-microsoft-com:office:word" xmlns:w="http://schemas.openxmlformats.org/wordprocessingml/2006/main" xmlns:w14="http://schemas.microsoft.com/office/word/2010/wordml" xmlns:w15="http://schemas.microsoft.com/office/word/2012/wordml" xmlns:w16cex="http://schemas.microsoft.com/office/word/2018/wordml/cex" xmlns:w16cid="http://schemas.microsoft.com/office/word/2016/wordml/cid" xmlns:w16="http://schemas.microsoft.com/office/word/2018/wordml" xmlns:w16sdtdh="http://schemas.microsoft.com/office/word/2020/wordml/sdtdatahash" xmlns:w16se="http://schemas.microsoft.com/office/word/2015/wordml/symex" xmlns:wpg="http://schemas.microsoft.com/office/word/2010/wordprocessingGroup" xmlns:wpi="http://schemas.microsoft.com/office/word/2010/wordprocessingInk" xmlns:wne="http://schemas.microsoft.com/office/word/2006/wordml" xmlns:wps="http://schemas.microsoft.com/office/word/2010/wordprocessingShape" mc:Ignorable="w14 w15 w16se w16cid w16 w16cex w16sdtdh wp14">
   <w:body>
     <w:p>
       <w:pPr>
@@ -8,26 +8,23 @@
         <w:spacing w:after="0" w:line="240" w:lineRule="auto"/>
         <w:ind w:left="0" w:firstLine="0"/>
         <w:rPr>
-          <w:b w:val="0"/>
-          <w:sz w:val="22"/>
-          <w:szCs w:val="22"/>
-        </w:rPr>
-      </w:pPr>
-      <w:proofErr w:type="spellStart"/>
+          <w:sz w:val="22"/>
+          <w:szCs w:val="22"/>
+        </w:rPr>
+      </w:pPr>
       <w:r>
         <w:rPr>
           <w:sz w:val="32"/>
           <w:szCs w:val="32"/>
         </w:rPr>
-        <w:t>Prathamesh</w:t>
-      </w:r>
-      <w:proofErr w:type="spellEnd"/>
+        <w:t>P</w:t>
+      </w:r>
       <w:r>
         <w:rPr>
           <w:sz w:val="32"/>
           <w:szCs w:val="32"/>
         </w:rPr>
-        <w:t xml:space="preserve"> </w:t>
+        <w:t xml:space="preserve">rathamesh </w:t>
       </w:r>
       <w:r>
         <w:rPr>
@@ -82,45 +79,25 @@
           <w:sz w:val="22"/>
           <w:szCs w:val="22"/>
         </w:rPr>
-        <w:t xml:space="preserve">Nagpur, Maharashtra, India [440027] | </w:t>
-      </w:r>
-      <w:hyperlink r:id="rId8" w:history="1">
+        <w:t>Nagpur, Maharashtra, India [440027]</w:t>
+      </w:r>
+    </w:p>
+    <w:p>
+      <w:pPr>
+        <w:pStyle w:val="Heading1"/>
+        <w:spacing w:after="0" w:line="240" w:lineRule="auto"/>
+        <w:ind w:left="0" w:firstLine="0"/>
+        <w:rPr>
+          <w:b w:val="0"/>
+          <w:sz w:val="22"/>
+          <w:szCs w:val="22"/>
+        </w:rPr>
+      </w:pPr>
+      <w:hyperlink r:id="rId8" w:anchor=" prathameshbhagat0608@gmail.com" w:history="1">
         <w:r>
           <w:rPr>
             <w:rStyle w:val="Hyperlink"/>
             <w:b w:val="0"/>
-            <w:bCs/>
-            <w:sz w:val="22"/>
-            <w:szCs w:val="22"/>
-            <w:u w:val="none"/>
-          </w:rPr>
-          <w:t>(+91 7058031648)</w:t>
-        </w:r>
-      </w:hyperlink>
-      <w:r>
-        <w:rPr>
-          <w:b w:val="0"/>
-          <w:bCs/>
-          <w:sz w:val="22"/>
-          <w:szCs w:val="22"/>
-        </w:rPr>
-        <w:t xml:space="preserve"> </w:t>
-      </w:r>
-    </w:p>
-    <w:p>
-      <w:pPr>
-        <w:spacing w:line="240" w:lineRule="auto"/>
-        <w:ind w:left="0" w:right="0" w:firstLine="0"/>
-        <w:rPr>
-          <w:sz w:val="22"/>
-          <w:szCs w:val="22"/>
-          <w:shd w:val="clear" w:color="auto" w:fill="FFFFFF"/>
-        </w:rPr>
-      </w:pPr>
-      <w:hyperlink r:id="rId9" w:anchor=" prathameshbhagat0608@gmail.com" w:history="1">
-        <w:r>
-          <w:rPr>
-            <w:rStyle w:val="Hyperlink"/>
             <w:bCs/>
             <w:noProof/>
             <w:sz w:val="22"/>
@@ -128,24 +105,24 @@
             <w:u w:val="none"/>
           </w:rPr>
           <w:drawing>
-            <wp:inline distT="0" distB="0" distL="0" distR="0" wp14:anchorId="1D9CB73B" wp14:editId="202E26E1">
-              <wp:extent cx="171450" cy="121920"/>
-              <wp:effectExtent l="0" t="0" r="0" b="0"/>
-              <wp:docPr id="4" name="Picture 4"/>
+            <wp:inline distT="0" distB="0" distL="0" distR="0" wp14:anchorId="5C5FA86E" wp14:editId="5CCD7746">
+              <wp:extent cx="149494" cy="108816"/>
+              <wp:effectExtent l="0" t="0" r="3175" b="5715"/>
+              <wp:docPr id="3" name="Picture 3"/>
               <wp:cNvGraphicFramePr>
-                <a:graphicFrameLocks xmlns:a="http://schemas.openxmlformats.org/drawingml/2006/main" noChangeAspect="1"/>
+                <a:graphicFrameLocks xmlns:a="http://schemas.openxmlformats.org/drawingml/2006/main"/>
               </wp:cNvGraphicFramePr>
               <a:graphic xmlns:a="http://schemas.openxmlformats.org/drawingml/2006/main">
                 <a:graphicData uri="http://schemas.openxmlformats.org/drawingml/2006/picture">
                   <pic:pic xmlns:pic="http://schemas.openxmlformats.org/drawingml/2006/picture">
                     <pic:nvPicPr>
-                      <pic:cNvPr id="0" name="Picture 93"/>
+                      <pic:cNvPr id="0" name="Picture 7"/>
                       <pic:cNvPicPr>
                         <a:picLocks noChangeAspect="1" noChangeArrowheads="1"/>
                       </pic:cNvPicPr>
                     </pic:nvPicPr>
                     <pic:blipFill>
-                      <a:blip r:embed="rId10" cstate="print">
+                      <a:blip r:embed="rId9" cstate="print">
                         <a:extLst>
                           <a:ext uri="{28A0092B-C50C-407E-A947-70E740481C1C}">
                             <a14:useLocalDpi xmlns:a14="http://schemas.microsoft.com/office/drawing/2010/main" val="0"/>
@@ -158,9 +135,9 @@
                       </a:stretch>
                     </pic:blipFill>
                     <pic:spPr bwMode="auto">
-                      <a:xfrm flipH="1">
+                      <a:xfrm>
                         <a:off x="0" y="0"/>
-                        <a:ext cx="207240" cy="147371"/>
+                        <a:ext cx="157646" cy="114750"/>
                       </a:xfrm>
                       <a:prstGeom prst="rect">
                         <a:avLst/>
@@ -179,16 +156,20 @@
         <w:r>
           <w:rPr>
             <w:rStyle w:val="Hyperlink"/>
+            <w:b w:val="0"/>
+            <w:bCs/>
+            <w:noProof/>
             <w:sz w:val="22"/>
             <w:szCs w:val="22"/>
             <w:u w:val="none"/>
-            <w:shd w:val="clear" w:color="auto" w:fill="FFFFFF"/>
           </w:rPr>
           <w:t xml:space="preserve"> </w:t>
         </w:r>
         <w:r>
           <w:rPr>
             <w:rStyle w:val="Hyperlink"/>
+            <w:b w:val="0"/>
+            <w:bCs/>
             <w:sz w:val="22"/>
             <w:szCs w:val="22"/>
             <w:u w:val="none"/>
@@ -199,46 +180,54 @@
       <w:r>
         <w:rPr>
           <w:rStyle w:val="Hyperlink"/>
+          <w:b w:val="0"/>
+          <w:bCs/>
           <w:sz w:val="22"/>
           <w:szCs w:val="22"/>
           <w:u w:val="none"/>
         </w:rPr>
-        <w:tab/>
+        <w:t xml:space="preserve"> </w:t>
       </w:r>
       <w:r>
         <w:rPr>
           <w:rStyle w:val="Hyperlink"/>
+          <w:b w:val="0"/>
+          <w:bCs/>
           <w:sz w:val="22"/>
           <w:szCs w:val="22"/>
           <w:u w:val="none"/>
         </w:rPr>
-        <w:tab/>
+        <w:t>|</w:t>
       </w:r>
       <w:r>
         <w:rPr>
           <w:rStyle w:val="Hyperlink"/>
+          <w:b w:val="0"/>
+          <w:bCs/>
           <w:sz w:val="22"/>
           <w:szCs w:val="22"/>
           <w:u w:val="none"/>
         </w:rPr>
-        <w:tab/>
-      </w:r>
-      <w:hyperlink r:id="rId11" w:history="1">
+        <w:t xml:space="preserve"> </w:t>
+      </w:r>
+      <w:hyperlink r:id="rId10" w:history="1">
         <w:r>
           <w:rPr>
             <w:rStyle w:val="Hyperlink"/>
+            <w:b w:val="0"/>
+            <w:bCs/>
             <w:noProof/>
             <w:sz w:val="22"/>
             <w:szCs w:val="22"/>
             <w:u w:val="none"/>
           </w:rPr>
           <w:drawing>
-            <wp:inline distT="0" distB="0" distL="0" distR="0" wp14:anchorId="6DCE1325" wp14:editId="35034921">
-              <wp:extent cx="187960" cy="122237"/>
-              <wp:effectExtent l="0" t="0" r="2540" b="0"/>
+            <wp:inline distT="0" distB="0" distL="0" distR="0" wp14:anchorId="6DCE1325" wp14:editId="491A6424">
+              <wp:extent cx="125730" cy="115957"/>
+              <wp:effectExtent l="0" t="0" r="7620" b="0"/>
               <wp:docPr id="1" name="Picture 1"/>
               <wp:cNvGraphicFramePr>
-                <a:graphicFrameLocks xmlns:a="http://schemas.openxmlformats.org/drawingml/2006/main" noChangeAspect="1"/>
+                <a:graphicFrameLocks xmlns:a="http://schemas.openxmlformats.org/drawingml/2006/main"/>
               </wp:cNvGraphicFramePr>
               <a:graphic xmlns:a="http://schemas.openxmlformats.org/drawingml/2006/main">
                 <a:graphicData uri="http://schemas.openxmlformats.org/drawingml/2006/picture">
@@ -250,7 +239,7 @@
                       </pic:cNvPicPr>
                     </pic:nvPicPr>
                     <pic:blipFill>
-                      <a:blip r:embed="rId12" cstate="print">
+                      <a:blip r:embed="rId11" cstate="print">
                         <a:extLst>
                           <a:ext uri="{28A0092B-C50C-407E-A947-70E740481C1C}">
                             <a14:useLocalDpi xmlns:a14="http://schemas.microsoft.com/office/drawing/2010/main" val="0"/>
@@ -265,7 +254,7 @@
                     <pic:spPr bwMode="auto">
                       <a:xfrm>
                         <a:off x="0" y="0"/>
-                        <a:ext cx="247914" cy="161227"/>
+                        <a:ext cx="130109" cy="119995"/>
                       </a:xfrm>
                       <a:prstGeom prst="rect">
                         <a:avLst/>
@@ -282,11 +271,17 @@
           </w:drawing>
         </w:r>
         <w:r>
+          <w:rPr>
+            <w:b w:val="0"/>
+            <w:bCs/>
+          </w:rPr>
           <w:t xml:space="preserve"> </w:t>
         </w:r>
         <w:r>
           <w:rPr>
             <w:rStyle w:val="Hyperlink"/>
+            <w:b w:val="0"/>
+            <w:bCs/>
             <w:sz w:val="22"/>
             <w:szCs w:val="22"/>
             <w:u w:val="none"/>
@@ -297,6 +292,8 @@
         <w:r>
           <w:rPr>
             <w:rStyle w:val="Hyperlink"/>
+            <w:b w:val="0"/>
+            <w:bCs/>
             <w:sz w:val="22"/>
             <w:szCs w:val="22"/>
             <w:u w:val="none"/>
@@ -308,6 +305,8 @@
         <w:r>
           <w:rPr>
             <w:rStyle w:val="Hyperlink"/>
+            <w:b w:val="0"/>
+            <w:bCs/>
             <w:sz w:val="22"/>
             <w:szCs w:val="22"/>
             <w:u w:val="none"/>
@@ -319,11 +318,116 @@
       </w:hyperlink>
       <w:r>
         <w:rPr>
-          <w:sz w:val="22"/>
-          <w:szCs w:val="22"/>
+          <w:rStyle w:val="Hyperlink"/>
+          <w:b w:val="0"/>
+          <w:bCs/>
+          <w:sz w:val="22"/>
+          <w:szCs w:val="22"/>
+          <w:u w:val="none"/>
           <w:shd w:val="clear" w:color="auto" w:fill="FFFFFF"/>
         </w:rPr>
-        <w:t xml:space="preserve">                               </w:t>
+        <w:t xml:space="preserve"> |</w:t>
+      </w:r>
+      <w:r>
+        <w:rPr>
+          <w:rStyle w:val="Hyperlink"/>
+          <w:b w:val="0"/>
+          <w:bCs/>
+          <w:sz w:val="22"/>
+          <w:szCs w:val="22"/>
+          <w:u w:val="none"/>
+          <w:shd w:val="clear" w:color="auto" w:fill="FFFFFF"/>
+        </w:rPr>
+        <w:t xml:space="preserve"> </w:t>
+      </w:r>
+      <w:r>
+        <w:rPr>
+          <w:noProof/>
+          <w:sz w:val="22"/>
+          <w:szCs w:val="22"/>
+        </w:rPr>
+        <w:drawing>
+          <wp:inline distT="0" distB="0" distL="0" distR="0" wp14:anchorId="1A5DAAEE" wp14:editId="212F7776">
+            <wp:extent cx="117022" cy="125730"/>
+            <wp:effectExtent l="0" t="4445" r="0" b="0"/>
+            <wp:docPr id="5" name="Picture 5"/>
+            <wp:cNvGraphicFramePr>
+              <a:graphicFrameLocks xmlns:a="http://schemas.openxmlformats.org/drawingml/2006/main"/>
+            </wp:cNvGraphicFramePr>
+            <a:graphic xmlns:a="http://schemas.openxmlformats.org/drawingml/2006/main">
+              <a:graphicData uri="http://schemas.openxmlformats.org/drawingml/2006/picture">
+                <pic:pic xmlns:pic="http://schemas.openxmlformats.org/drawingml/2006/picture">
+                  <pic:nvPicPr>
+                    <pic:cNvPr id="0" name="Picture 7"/>
+                    <pic:cNvPicPr>
+                      <a:picLocks noChangeAspect="1" noChangeArrowheads="1"/>
+                    </pic:cNvPicPr>
+                  </pic:nvPicPr>
+                  <pic:blipFill>
+                    <a:blip r:embed="rId12" cstate="print">
+                      <a:extLst>
+                        <a:ext uri="{28A0092B-C50C-407E-A947-70E740481C1C}">
+                          <a14:useLocalDpi xmlns:a14="http://schemas.microsoft.com/office/drawing/2010/main" val="0"/>
+                        </a:ext>
+                      </a:extLst>
+                    </a:blip>
+                    <a:srcRect/>
+                    <a:stretch>
+                      <a:fillRect/>
+                    </a:stretch>
+                  </pic:blipFill>
+                  <pic:spPr bwMode="auto">
+                    <a:xfrm rot="5400000" flipH="1">
+                      <a:off x="0" y="0"/>
+                      <a:ext cx="125428" cy="134762"/>
+                    </a:xfrm>
+                    <a:prstGeom prst="rect">
+                      <a:avLst/>
+                    </a:prstGeom>
+                    <a:noFill/>
+                    <a:ln>
+                      <a:noFill/>
+                    </a:ln>
+                  </pic:spPr>
+                </pic:pic>
+              </a:graphicData>
+            </a:graphic>
+          </wp:inline>
+        </w:drawing>
+      </w:r>
+      <w:r>
+        <w:rPr>
+          <w:rStyle w:val="Hyperlink"/>
+          <w:b w:val="0"/>
+          <w:bCs/>
+          <w:sz w:val="22"/>
+          <w:szCs w:val="22"/>
+          <w:u w:val="none"/>
+          <w:shd w:val="clear" w:color="auto" w:fill="FFFFFF"/>
+        </w:rPr>
+        <w:t xml:space="preserve"> </w:t>
+      </w:r>
+      <w:hyperlink r:id="rId13" w:history="1">
+        <w:r>
+          <w:rPr>
+            <w:rStyle w:val="Hyperlink"/>
+            <w:b w:val="0"/>
+            <w:bCs/>
+            <w:sz w:val="22"/>
+            <w:szCs w:val="22"/>
+            <w:u w:val="none"/>
+          </w:rPr>
+          <w:t>(+91 7058031648)</w:t>
+        </w:r>
+      </w:hyperlink>
+      <w:r>
+        <w:rPr>
+          <w:b w:val="0"/>
+          <w:bCs/>
+          <w:sz w:val="22"/>
+          <w:szCs w:val="22"/>
+        </w:rPr>
+        <w:t xml:space="preserve"> </w:t>
       </w:r>
     </w:p>
     <w:p>
@@ -336,7 +440,7 @@
           <w:szCs w:val="22"/>
         </w:rPr>
       </w:pPr>
-      <w:hyperlink r:id="rId13" w:history="1">
+      <w:hyperlink r:id="rId14" w:history="1">
         <w:r>
           <w:rPr>
             <w:rStyle w:val="Hyperlink"/>
@@ -346,12 +450,12 @@
             <w:u w:val="none"/>
           </w:rPr>
           <w:drawing>
-            <wp:inline distT="0" distB="0" distL="0" distR="0" wp14:anchorId="40097EE2" wp14:editId="4851A71F">
-              <wp:extent cx="171958" cy="136770"/>
+            <wp:inline distT="0" distB="0" distL="0" distR="0" wp14:anchorId="40097EE2" wp14:editId="38461733">
+              <wp:extent cx="136800" cy="136800"/>
               <wp:effectExtent l="0" t="0" r="0" b="0"/>
               <wp:docPr id="774" name="Picture 774" descr="C:\Users\DELL\Downloads\107161_circle_github_icon.png"/>
               <wp:cNvGraphicFramePr>
-                <a:graphicFrameLocks xmlns:a="http://schemas.openxmlformats.org/drawingml/2006/main" noChangeAspect="1"/>
+                <a:graphicFrameLocks xmlns:a="http://schemas.openxmlformats.org/drawingml/2006/main"/>
               </wp:cNvGraphicFramePr>
               <a:graphic xmlns:a="http://schemas.openxmlformats.org/drawingml/2006/main">
                 <a:graphicData uri="http://schemas.openxmlformats.org/drawingml/2006/picture">
@@ -363,7 +467,7 @@
                       </pic:cNvPicPr>
                     </pic:nvPicPr>
                     <pic:blipFill>
-                      <a:blip r:embed="rId14" cstate="print">
+                      <a:blip r:embed="rId15" cstate="print">
                         <a:extLst>
                           <a:ext uri="{28A0092B-C50C-407E-A947-70E740481C1C}">
                             <a14:useLocalDpi xmlns:a14="http://schemas.microsoft.com/office/drawing/2010/main" val="0"/>
@@ -378,7 +482,7 @@
                     <pic:spPr bwMode="auto">
                       <a:xfrm>
                         <a:off x="0" y="0"/>
-                        <a:ext cx="230579" cy="183395"/>
+                        <a:ext cx="136800" cy="136800"/>
                       </a:xfrm>
                       <a:prstGeom prst="rect">
                         <a:avLst/>
@@ -433,53 +537,41 @@
           </w:rPr>
           <w:t xml:space="preserve"> </w:t>
         </w:r>
+      </w:hyperlink>
+      <w:r>
+        <w:rPr>
+          <w:rStyle w:val="Hyperlink"/>
+          <w:sz w:val="22"/>
+          <w:szCs w:val="22"/>
+          <w:u w:val="none"/>
+        </w:rPr>
+        <w:t>|</w:t>
+      </w:r>
+      <w:hyperlink r:id="rId16" w:history="1">
         <w:r>
           <w:rPr>
             <w:rStyle w:val="Hyperlink"/>
+            <w:bCs/>
             <w:sz w:val="22"/>
             <w:szCs w:val="22"/>
             <w:u w:val="none"/>
           </w:rPr>
-          <w:tab/>
+          <w:t xml:space="preserve"> </w:t>
         </w:r>
         <w:r>
           <w:rPr>
             <w:rStyle w:val="Hyperlink"/>
-            <w:sz w:val="22"/>
-            <w:szCs w:val="22"/>
-            <w:u w:val="none"/>
-          </w:rPr>
-          <w:tab/>
-        </w:r>
-      </w:hyperlink>
-      <w:r>
-        <w:rPr>
-          <w:sz w:val="22"/>
-          <w:szCs w:val="22"/>
-        </w:rPr>
-        <w:tab/>
-      </w:r>
-      <w:r>
-        <w:rPr>
-          <w:sz w:val="22"/>
-          <w:szCs w:val="22"/>
-        </w:rPr>
-        <w:tab/>
-      </w:r>
-      <w:hyperlink r:id="rId15" w:history="1">
-        <w:r>
-          <w:rPr>
-            <w:rStyle w:val="Hyperlink"/>
+            <w:bCs/>
             <w:noProof/>
             <w:sz w:val="22"/>
             <w:szCs w:val="22"/>
             <w:u w:val="none"/>
           </w:rPr>
           <w:drawing>
-            <wp:inline distT="0" distB="0" distL="0" distR="0" wp14:anchorId="3BBB8455" wp14:editId="3A124667">
-              <wp:extent cx="180594" cy="137136"/>
-              <wp:effectExtent l="0" t="0" r="0" b="0"/>
-              <wp:docPr id="2" name="Picture 2" descr="leetcode&quot; Icon - Download for free – Iconduck"/>
+            <wp:inline distT="0" distB="0" distL="0" distR="0" wp14:anchorId="2002CE36" wp14:editId="26ADA943">
+              <wp:extent cx="124863" cy="111397"/>
+              <wp:effectExtent l="0" t="0" r="8890" b="3175"/>
+              <wp:docPr id="4" name="Picture 4"/>
               <wp:cNvGraphicFramePr>
                 <a:graphicFrameLocks xmlns:a="http://schemas.openxmlformats.org/drawingml/2006/main" noChangeAspect="1"/>
               </wp:cNvGraphicFramePr>
@@ -487,13 +579,13 @@
                 <a:graphicData uri="http://schemas.openxmlformats.org/drawingml/2006/picture">
                   <pic:pic xmlns:pic="http://schemas.openxmlformats.org/drawingml/2006/picture">
                     <pic:nvPicPr>
-                      <pic:cNvPr id="0" name="Picture 9" descr="leetcode&quot; Icon - Download for free – Iconduck"/>
+                      <pic:cNvPr id="0" name="Picture 7"/>
                       <pic:cNvPicPr>
                         <a:picLocks noChangeAspect="1" noChangeArrowheads="1"/>
                       </pic:cNvPicPr>
                     </pic:nvPicPr>
                     <pic:blipFill>
-                      <a:blip r:embed="rId16" cstate="print">
+                      <a:blip r:embed="rId17" cstate="print">
                         <a:extLst>
                           <a:ext uri="{28A0092B-C50C-407E-A947-70E740481C1C}">
                             <a14:useLocalDpi xmlns:a14="http://schemas.microsoft.com/office/drawing/2010/main" val="0"/>
@@ -508,7 +600,7 @@
                     <pic:spPr bwMode="auto">
                       <a:xfrm>
                         <a:off x="0" y="0"/>
-                        <a:ext cx="183964" cy="139695"/>
+                        <a:ext cx="140113" cy="125003"/>
                       </a:xfrm>
                       <a:prstGeom prst="rect">
                         <a:avLst/>
@@ -527,6 +619,101 @@
         <w:r>
           <w:rPr>
             <w:rStyle w:val="Hyperlink"/>
+            <w:bCs/>
+            <w:sz w:val="22"/>
+            <w:szCs w:val="22"/>
+            <w:u w:val="none"/>
+          </w:rPr>
+          <w:t xml:space="preserve"> </w:t>
+        </w:r>
+        <w:r>
+          <w:rPr>
+            <w:rStyle w:val="Hyperlink"/>
+            <w:bCs/>
+            <w:sz w:val="22"/>
+            <w:szCs w:val="22"/>
+            <w:u w:val="none"/>
+          </w:rPr>
+          <w:t>prathameshbhagat.github.io</w:t>
+        </w:r>
+      </w:hyperlink>
+      <w:r>
+        <w:rPr>
+          <w:rStyle w:val="Hyperlink"/>
+          <w:bCs/>
+          <w:sz w:val="22"/>
+          <w:szCs w:val="22"/>
+          <w:u w:val="none"/>
+        </w:rPr>
+        <w:t xml:space="preserve"> </w:t>
+      </w:r>
+      <w:r>
+        <w:rPr>
+          <w:rStyle w:val="Hyperlink"/>
+          <w:bCs/>
+          <w:sz w:val="22"/>
+          <w:szCs w:val="22"/>
+          <w:u w:val="none"/>
+        </w:rPr>
+        <w:t xml:space="preserve">| </w:t>
+      </w:r>
+      <w:r>
+        <w:rPr>
+          <w:noProof/>
+        </w:rPr>
+        <w:drawing>
+          <wp:inline distT="0" distB="0" distL="0" distR="0" wp14:anchorId="1D517CFA" wp14:editId="0B21AEEE">
+            <wp:extent cx="125730" cy="118586"/>
+            <wp:effectExtent l="0" t="0" r="7620" b="0"/>
+            <wp:docPr id="2" name="Picture 2" descr="leetcode&quot; Icon - Download for free – Iconduck"/>
+            <wp:cNvGraphicFramePr>
+              <a:graphicFrameLocks xmlns:a="http://schemas.openxmlformats.org/drawingml/2006/main"/>
+            </wp:cNvGraphicFramePr>
+            <a:graphic xmlns:a="http://schemas.openxmlformats.org/drawingml/2006/main">
+              <a:graphicData uri="http://schemas.openxmlformats.org/drawingml/2006/picture">
+                <pic:pic xmlns:pic="http://schemas.openxmlformats.org/drawingml/2006/picture">
+                  <pic:nvPicPr>
+                    <pic:cNvPr id="0" name="Picture 9" descr="leetcode&quot; Icon - Download for free – Iconduck"/>
+                    <pic:cNvPicPr>
+                      <a:picLocks noChangeAspect="1" noChangeArrowheads="1"/>
+                    </pic:cNvPicPr>
+                  </pic:nvPicPr>
+                  <pic:blipFill>
+                    <a:blip r:embed="rId18" cstate="print">
+                      <a:extLst>
+                        <a:ext uri="{28A0092B-C50C-407E-A947-70E740481C1C}">
+                          <a14:useLocalDpi xmlns:a14="http://schemas.microsoft.com/office/drawing/2010/main" val="0"/>
+                        </a:ext>
+                      </a:extLst>
+                    </a:blip>
+                    <a:srcRect/>
+                    <a:stretch>
+                      <a:fillRect/>
+                    </a:stretch>
+                  </pic:blipFill>
+                  <pic:spPr bwMode="auto">
+                    <a:xfrm>
+                      <a:off x="0" y="0"/>
+                      <a:ext cx="131502" cy="124030"/>
+                    </a:xfrm>
+                    <a:prstGeom prst="rect">
+                      <a:avLst/>
+                    </a:prstGeom>
+                    <a:noFill/>
+                    <a:ln>
+                      <a:noFill/>
+                    </a:ln>
+                  </pic:spPr>
+                </pic:pic>
+              </a:graphicData>
+            </a:graphic>
+          </wp:inline>
+        </w:drawing>
+      </w:r>
+      <w:hyperlink r:id="rId19" w:history="1">
+        <w:r>
+          <w:rPr>
+            <w:rStyle w:val="Hyperlink"/>
             <w:sz w:val="22"/>
             <w:szCs w:val="22"/>
             <w:u w:val="none"/>
@@ -541,14 +728,16 @@
             <w:szCs w:val="22"/>
             <w:u w:val="none"/>
           </w:rPr>
-          <w:t>leetcode.com/Prathamesh_Bhagat/</w:t>
+          <w:t>leetcode.com/Prathamesh_Bhagat</w:t>
         </w:r>
       </w:hyperlink>
       <w:r>
         <w:rPr>
+          <w:rStyle w:val="Hyperlink"/>
           <w:noProof/>
           <w:sz w:val="22"/>
           <w:szCs w:val="22"/>
+          <w:u w:val="none"/>
         </w:rPr>
         <w:t xml:space="preserve"> </w:t>
       </w:r>
@@ -558,31 +747,7 @@
           <w:sz w:val="22"/>
           <w:szCs w:val="22"/>
         </w:rPr>
-        <w:t xml:space="preserve">  </w:t>
-      </w:r>
-      <w:r>
-        <w:rPr>
-          <w:bCs/>
-          <w:sz w:val="22"/>
-          <w:szCs w:val="22"/>
-        </w:rPr>
-        <w:t xml:space="preserve">  </w:t>
-      </w:r>
-      <w:r>
-        <w:rPr>
-          <w:bCs/>
-          <w:sz w:val="22"/>
-          <w:szCs w:val="22"/>
-        </w:rPr>
-        <w:t xml:space="preserve">   </w:t>
-      </w:r>
-      <w:r>
-        <w:rPr>
-          <w:bCs/>
-          <w:sz w:val="22"/>
-          <w:szCs w:val="22"/>
-        </w:rPr>
-        <w:t xml:space="preserve">  </w:t>
+        <w:t xml:space="preserve"> </w:t>
       </w:r>
     </w:p>
     <w:p>
@@ -629,28 +794,7 @@
           <w:sz w:val="22"/>
           <w:szCs w:val="22"/>
         </w:rPr>
-        <w:t>Versatile programmer</w:t>
-      </w:r>
-      <w:r>
-        <w:rPr>
-          <w:sz w:val="22"/>
-          <w:szCs w:val="22"/>
-        </w:rPr>
-        <w:t xml:space="preserve">, </w:t>
-      </w:r>
-      <w:r>
-        <w:rPr>
-          <w:sz w:val="22"/>
-          <w:szCs w:val="22"/>
-        </w:rPr>
-        <w:t xml:space="preserve">creative in crafting effective software's to propel competitive advantage. </w:t>
-      </w:r>
-      <w:r>
-        <w:rPr>
-          <w:sz w:val="22"/>
-          <w:szCs w:val="22"/>
-        </w:rPr>
-        <w:t>NPTEL</w:t>
+        <w:t>Versatile programmer, creative in crafting effective software's to propel competitive advantage. NPTEL</w:t>
       </w:r>
       <w:r>
         <w:rPr>
@@ -680,21 +824,7 @@
           <w:sz w:val="22"/>
           <w:szCs w:val="22"/>
         </w:rPr>
-        <w:t>with a clear understanding of OOPS, expertise in Java</w:t>
-      </w:r>
-      <w:r>
-        <w:rPr>
-          <w:sz w:val="22"/>
-          <w:szCs w:val="22"/>
-        </w:rPr>
-        <w:t>Script</w:t>
-      </w:r>
-      <w:r>
-        <w:rPr>
-          <w:sz w:val="22"/>
-          <w:szCs w:val="22"/>
-        </w:rPr>
-        <w:t>,</w:t>
+        <w:t>with a clear understanding of OOPS, expertise in JavaScript,</w:t>
       </w:r>
       <w:r>
         <w:rPr>
@@ -726,49 +856,7 @@
           <w:sz w:val="22"/>
           <w:szCs w:val="22"/>
         </w:rPr>
-        <w:t>familiar</w:t>
-      </w:r>
-      <w:r>
-        <w:rPr>
-          <w:sz w:val="22"/>
-          <w:szCs w:val="22"/>
-        </w:rPr>
-        <w:t>ity</w:t>
-      </w:r>
-      <w:r>
-        <w:rPr>
-          <w:sz w:val="22"/>
-          <w:szCs w:val="22"/>
-        </w:rPr>
-        <w:t xml:space="preserve"> with REST APIs and DBMS</w:t>
-      </w:r>
-      <w:r>
-        <w:rPr>
-          <w:sz w:val="22"/>
-          <w:szCs w:val="22"/>
-        </w:rPr>
-        <w:t>.</w:t>
-      </w:r>
-      <w:r>
-        <w:rPr>
-          <w:sz w:val="22"/>
-          <w:szCs w:val="22"/>
-        </w:rPr>
-        <w:t xml:space="preserve"> </w:t>
-      </w:r>
-      <w:r>
-        <w:rPr>
-          <w:sz w:val="22"/>
-          <w:szCs w:val="22"/>
-        </w:rPr>
-        <w:t xml:space="preserve">Experienced </w:t>
-      </w:r>
-      <w:r>
-        <w:rPr>
-          <w:sz w:val="22"/>
-          <w:szCs w:val="22"/>
-        </w:rPr>
-        <w:t>in full-stack and Android development in JavaScript, PHP, Python, Java</w:t>
+        <w:t>familiarity with REST APIs and DBMS. Experienced in full-stack and Android development in JavaScript, PHP, Python, Java</w:t>
       </w:r>
       <w:r>
         <w:rPr>
@@ -782,21 +870,7 @@
           <w:sz w:val="22"/>
           <w:szCs w:val="22"/>
         </w:rPr>
-        <w:t xml:space="preserve"> and</w:t>
-      </w:r>
-      <w:r>
-        <w:rPr>
-          <w:sz w:val="22"/>
-          <w:szCs w:val="22"/>
-        </w:rPr>
-        <w:t xml:space="preserve"> SQL</w:t>
-      </w:r>
-      <w:r>
-        <w:rPr>
-          <w:sz w:val="22"/>
-          <w:szCs w:val="22"/>
-        </w:rPr>
-        <w:t>.</w:t>
+        <w:t xml:space="preserve"> and SQL.</w:t>
       </w:r>
       <w:r>
         <w:rPr>
@@ -868,7 +942,7 @@
         </w:rPr>
         <w:t xml:space="preserve"> | </w:t>
       </w:r>
-      <w:hyperlink r:id="rId17" w:history="1">
+      <w:hyperlink r:id="rId20" w:history="1">
         <w:r>
           <w:rPr>
             <w:rStyle w:val="Hyperlink"/>
@@ -961,7 +1035,7 @@
           <w:sz w:val="22"/>
           <w:szCs w:val="22"/>
         </w:rPr>
-        <w:t xml:space="preserve">Developed a Spring Boot revenue converter to convert earnings into different time brackets to assist freelancer and worker onboarding and revenue calculations. </w:t>
+        <w:t>Worked on the OFY Wellness Android app in Java using XML and Firebase database.</w:t>
       </w:r>
     </w:p>
     <w:p>
@@ -983,21 +1057,63 @@
           <w:sz w:val="22"/>
           <w:szCs w:val="22"/>
         </w:rPr>
-        <w:t>S</w:t>
-      </w:r>
-      <w:r>
-        <w:rPr>
-          <w:sz w:val="22"/>
-          <w:szCs w:val="22"/>
-        </w:rPr>
-        <w:t>upplemented</w:t>
-      </w:r>
-      <w:r>
-        <w:rPr>
-          <w:sz w:val="22"/>
-          <w:szCs w:val="22"/>
-        </w:rPr>
-        <w:t xml:space="preserve"> currency conversion feature and scaled currency pairs from 1 to 10+ currency pairs.</w:t>
+        <w:t xml:space="preserve">Added </w:t>
+      </w:r>
+      <w:r>
+        <w:rPr>
+          <w:sz w:val="22"/>
+          <w:szCs w:val="22"/>
+        </w:rPr>
+        <w:t xml:space="preserve">daily diet </w:t>
+      </w:r>
+      <w:r>
+        <w:rPr>
+          <w:sz w:val="22"/>
+          <w:szCs w:val="22"/>
+        </w:rPr>
+        <w:t>logging</w:t>
+      </w:r>
+      <w:r>
+        <w:rPr>
+          <w:sz w:val="22"/>
+          <w:szCs w:val="22"/>
+        </w:rPr>
+        <w:t>,</w:t>
+      </w:r>
+      <w:r>
+        <w:rPr>
+          <w:sz w:val="22"/>
+          <w:szCs w:val="22"/>
+        </w:rPr>
+        <w:t xml:space="preserve"> </w:t>
+      </w:r>
+      <w:r>
+        <w:rPr>
+          <w:sz w:val="22"/>
+          <w:szCs w:val="22"/>
+        </w:rPr>
+        <w:t xml:space="preserve">and </w:t>
+      </w:r>
+      <w:r>
+        <w:rPr>
+          <w:sz w:val="22"/>
+          <w:szCs w:val="22"/>
+        </w:rPr>
+        <w:t>viewing feature</w:t>
+      </w:r>
+      <w:r>
+        <w:rPr>
+          <w:sz w:val="22"/>
+          <w:szCs w:val="22"/>
+        </w:rPr>
+        <w:t>s</w:t>
+      </w:r>
+      <w:r>
+        <w:rPr>
+          <w:sz w:val="22"/>
+          <w:szCs w:val="22"/>
+        </w:rPr>
+        <w:t xml:space="preserve"> using Firebase real-time database and cloud storage.</w:t>
       </w:r>
     </w:p>
     <w:p>
@@ -1019,21 +1135,7 @@
           <w:sz w:val="22"/>
           <w:szCs w:val="22"/>
         </w:rPr>
-        <w:t xml:space="preserve">Deployed the Spring Boot application to a Docker container, preparing to host it </w:t>
-      </w:r>
-      <w:r>
-        <w:rPr>
-          <w:sz w:val="22"/>
-          <w:szCs w:val="22"/>
-        </w:rPr>
-        <w:t>on the</w:t>
-      </w:r>
-      <w:r>
-        <w:rPr>
-          <w:sz w:val="22"/>
-          <w:szCs w:val="22"/>
-        </w:rPr>
-        <w:t xml:space="preserve"> Azure Cloud.</w:t>
+        <w:t xml:space="preserve">Developed a Spring Boot revenue converter to convert earnings into different time brackets to assist freelancer and worker onboarding and revenue calculations. </w:t>
       </w:r>
     </w:p>
     <w:p>
@@ -1046,6 +1148,78 @@
         <w:spacing w:line="240" w:lineRule="auto"/>
         <w:ind w:right="0"/>
         <w:rPr>
+          <w:sz w:val="22"/>
+          <w:szCs w:val="22"/>
+        </w:rPr>
+      </w:pPr>
+      <w:r>
+        <w:rPr>
+          <w:sz w:val="22"/>
+          <w:szCs w:val="22"/>
+        </w:rPr>
+        <w:t>S</w:t>
+      </w:r>
+      <w:r>
+        <w:rPr>
+          <w:sz w:val="22"/>
+          <w:szCs w:val="22"/>
+        </w:rPr>
+        <w:t>upplemented</w:t>
+      </w:r>
+      <w:r>
+        <w:rPr>
+          <w:sz w:val="22"/>
+          <w:szCs w:val="22"/>
+        </w:rPr>
+        <w:t xml:space="preserve"> currency conversion feature and scaled currency pairs from 1 to 10+ currency pairs.</w:t>
+      </w:r>
+    </w:p>
+    <w:p>
+      <w:pPr>
+        <w:pStyle w:val="ListParagraph"/>
+        <w:numPr>
+          <w:ilvl w:val="0"/>
+          <w:numId w:val="32"/>
+        </w:numPr>
+        <w:spacing w:line="240" w:lineRule="auto"/>
+        <w:ind w:right="0"/>
+        <w:rPr>
+          <w:sz w:val="22"/>
+          <w:szCs w:val="22"/>
+        </w:rPr>
+      </w:pPr>
+      <w:r>
+        <w:rPr>
+          <w:sz w:val="22"/>
+          <w:szCs w:val="22"/>
+        </w:rPr>
+        <w:t xml:space="preserve">Deployed the Spring Boot application to a Docker container, preparing to host it </w:t>
+      </w:r>
+      <w:r>
+        <w:rPr>
+          <w:sz w:val="22"/>
+          <w:szCs w:val="22"/>
+        </w:rPr>
+        <w:t>on the</w:t>
+      </w:r>
+      <w:r>
+        <w:rPr>
+          <w:sz w:val="22"/>
+          <w:szCs w:val="22"/>
+        </w:rPr>
+        <w:t xml:space="preserve"> Azure Cloud.</w:t>
+      </w:r>
+    </w:p>
+    <w:p>
+      <w:pPr>
+        <w:pStyle w:val="ListParagraph"/>
+        <w:numPr>
+          <w:ilvl w:val="0"/>
+          <w:numId w:val="32"/>
+        </w:numPr>
+        <w:spacing w:line="240" w:lineRule="auto"/>
+        <w:ind w:right="0"/>
+        <w:rPr>
           <w:rFonts w:cstheme="minorBidi"/>
           <w:b/>
           <w:bCs/>
@@ -1110,7 +1284,7 @@
         </w:rPr>
         <w:t xml:space="preserve"> | </w:t>
       </w:r>
-      <w:hyperlink r:id="rId18" w:history="1">
+      <w:hyperlink r:id="rId21" w:history="1">
         <w:proofErr w:type="spellStart"/>
         <w:r>
           <w:rPr>
@@ -2528,7 +2702,7 @@
           <w:szCs w:val="22"/>
         </w:rPr>
       </w:pPr>
-      <w:hyperlink r:id="rId19" w:history="1">
+      <w:hyperlink r:id="rId22" w:history="1">
         <w:r>
           <w:rPr>
             <w:rStyle w:val="Hyperlink"/>
@@ -2679,8 +2853,6 @@
         </w:rPr>
         <w:t xml:space="preserve"> in Spring Boot</w:t>
       </w:r>
-      <w:bookmarkStart w:id="1" w:name="_GoBack"/>
-      <w:bookmarkEnd w:id="1"/>
       <w:r>
         <w:rPr>
           <w:sz w:val="22"/>
@@ -2710,7 +2882,7 @@
           <w:szCs w:val="22"/>
         </w:rPr>
       </w:pPr>
-      <w:hyperlink r:id="rId20" w:history="1">
+      <w:hyperlink r:id="rId23" w:history="1">
         <w:r>
           <w:rPr>
             <w:rStyle w:val="Hyperlink"/>
@@ -2928,7 +3100,7 @@
           <w:szCs w:val="22"/>
         </w:rPr>
       </w:pPr>
-      <w:hyperlink r:id="rId21" w:history="1">
+      <w:hyperlink r:id="rId24" w:history="1">
         <w:r>
           <w:rPr>
             <w:rStyle w:val="Hyperlink"/>
@@ -3083,21 +3255,12 @@
         </w:rPr>
         <w:t xml:space="preserve"> and </w:t>
       </w:r>
-      <w:proofErr w:type="spellStart"/>
-      <w:r>
-        <w:rPr>
-          <w:sz w:val="22"/>
-          <w:szCs w:val="22"/>
-        </w:rPr>
-        <w:t>Fyers’s</w:t>
-      </w:r>
-      <w:proofErr w:type="spellEnd"/>
-      <w:r>
-        <w:rPr>
-          <w:sz w:val="22"/>
-          <w:szCs w:val="22"/>
-        </w:rPr>
-        <w:t xml:space="preserve"> </w:t>
+      <w:r>
+        <w:rPr>
+          <w:sz w:val="22"/>
+          <w:szCs w:val="22"/>
+        </w:rPr>
+        <w:t xml:space="preserve">Fyers’s </w:t>
       </w:r>
       <w:r>
         <w:rPr>
@@ -3135,7 +3298,7 @@
           <w:szCs w:val="22"/>
         </w:rPr>
       </w:pPr>
-      <w:hyperlink r:id="rId22" w:history="1">
+      <w:hyperlink r:id="rId25" w:history="1">
         <w:proofErr w:type="spellStart"/>
         <w:r>
           <w:rPr>
@@ -3276,7 +3439,7 @@
           <w:szCs w:val="22"/>
         </w:rPr>
       </w:pPr>
-      <w:hyperlink r:id="rId23" w:history="1">
+      <w:hyperlink r:id="rId26" w:history="1">
         <w:r>
           <w:rPr>
             <w:rStyle w:val="Hyperlink"/>
@@ -3419,7 +3582,7 @@
           <w:szCs w:val="22"/>
         </w:rPr>
       </w:pPr>
-      <w:hyperlink r:id="rId24" w:history="1">
+      <w:hyperlink r:id="rId27" w:history="1">
         <w:r>
           <w:rPr>
             <w:rStyle w:val="Hyperlink"/>
@@ -3616,433 +3779,6 @@
     <w:p>
       <w:pPr>
         <w:pStyle w:val="Heading2"/>
-        <w:numPr>
-          <w:ilvl w:val="0"/>
-          <w:numId w:val="31"/>
-        </w:numPr>
-        <w:spacing w:after="0" w:line="240" w:lineRule="auto"/>
-        <w:ind w:right="281"/>
-        <w:rPr>
-          <w:b w:val="0"/>
-          <w:bCs/>
-          <w:sz w:val="22"/>
-          <w:szCs w:val="22"/>
-        </w:rPr>
-      </w:pPr>
-      <w:hyperlink r:id="rId25" w:history="1">
-        <w:r>
-          <w:rPr>
-            <w:rStyle w:val="Hyperlink"/>
-            <w:b w:val="0"/>
-            <w:bCs/>
-            <w:sz w:val="22"/>
-            <w:szCs w:val="22"/>
-            <w:u w:val="none"/>
-          </w:rPr>
-          <w:t>Lal Bahadur Shastri Jr</w:t>
-        </w:r>
-        <w:r>
-          <w:rPr>
-            <w:rStyle w:val="Hyperlink"/>
-            <w:b w:val="0"/>
-            <w:bCs/>
-            <w:sz w:val="22"/>
-            <w:szCs w:val="22"/>
-            <w:u w:val="none"/>
-          </w:rPr>
-          <w:t>.</w:t>
-        </w:r>
-        <w:r>
-          <w:rPr>
-            <w:rStyle w:val="Hyperlink"/>
-            <w:b w:val="0"/>
-            <w:bCs/>
-            <w:sz w:val="22"/>
-            <w:szCs w:val="22"/>
-            <w:u w:val="none"/>
-          </w:rPr>
-          <w:t xml:space="preserve"> College</w:t>
-        </w:r>
-      </w:hyperlink>
-      <w:r>
-        <w:rPr>
-          <w:b w:val="0"/>
-          <w:bCs/>
-          <w:color w:val="000000" w:themeColor="text1"/>
-          <w:sz w:val="22"/>
-          <w:szCs w:val="22"/>
-        </w:rPr>
-        <w:t xml:space="preserve"> </w:t>
-      </w:r>
-      <w:r>
-        <w:rPr>
-          <w:sz w:val="22"/>
-          <w:szCs w:val="22"/>
-          <w:cs/>
-        </w:rPr>
-        <w:t>–</w:t>
-      </w:r>
-      <w:r>
-        <w:rPr>
-          <w:sz w:val="22"/>
-          <w:szCs w:val="22"/>
-        </w:rPr>
-        <w:t xml:space="preserve"> </w:t>
-      </w:r>
-      <w:r>
-        <w:rPr>
-          <w:b w:val="0"/>
-          <w:bCs/>
-          <w:color w:val="000000" w:themeColor="text1"/>
-          <w:sz w:val="22"/>
-          <w:szCs w:val="22"/>
-        </w:rPr>
-        <w:t>12</w:t>
-      </w:r>
-      <w:r>
-        <w:rPr>
-          <w:b w:val="0"/>
-          <w:bCs/>
-          <w:color w:val="000000" w:themeColor="text1"/>
-          <w:sz w:val="22"/>
-          <w:szCs w:val="22"/>
-          <w:vertAlign w:val="superscript"/>
-        </w:rPr>
-        <w:t>th</w:t>
-      </w:r>
-      <w:r>
-        <w:rPr>
-          <w:b w:val="0"/>
-          <w:bCs/>
-          <w:color w:val="000000" w:themeColor="text1"/>
-          <w:sz w:val="22"/>
-          <w:szCs w:val="22"/>
-        </w:rPr>
-        <w:t xml:space="preserve"> (PCMB+IT) [</w:t>
-      </w:r>
-      <w:r>
-        <w:rPr>
-          <w:b w:val="0"/>
-          <w:bCs/>
-          <w:sz w:val="22"/>
-          <w:szCs w:val="22"/>
-        </w:rPr>
-        <w:t>M</w:t>
-      </w:r>
-      <w:r>
-        <w:rPr>
-          <w:b w:val="0"/>
-          <w:bCs/>
-          <w:sz w:val="22"/>
-          <w:szCs w:val="22"/>
-        </w:rPr>
-        <w:t>ah</w:t>
-      </w:r>
-      <w:r>
-        <w:rPr>
-          <w:b w:val="0"/>
-          <w:bCs/>
-          <w:sz w:val="22"/>
-          <w:szCs w:val="22"/>
-        </w:rPr>
-        <w:t>ara</w:t>
-      </w:r>
-      <w:r>
-        <w:rPr>
-          <w:b w:val="0"/>
-          <w:bCs/>
-          <w:sz w:val="22"/>
-          <w:szCs w:val="22"/>
-        </w:rPr>
-        <w:t>s</w:t>
-      </w:r>
-      <w:r>
-        <w:rPr>
-          <w:b w:val="0"/>
-          <w:bCs/>
-          <w:sz w:val="22"/>
-          <w:szCs w:val="22"/>
-        </w:rPr>
-        <w:t>htra</w:t>
-      </w:r>
-      <w:r>
-        <w:rPr>
-          <w:b w:val="0"/>
-          <w:bCs/>
-          <w:sz w:val="22"/>
-          <w:szCs w:val="22"/>
-        </w:rPr>
-        <w:t xml:space="preserve"> </w:t>
-      </w:r>
-      <w:r>
-        <w:rPr>
-          <w:b w:val="0"/>
-          <w:bCs/>
-          <w:sz w:val="22"/>
-          <w:szCs w:val="22"/>
-        </w:rPr>
-        <w:t>State Board</w:t>
-      </w:r>
-      <w:r>
-        <w:rPr>
-          <w:b w:val="0"/>
-          <w:bCs/>
-          <w:sz w:val="22"/>
-          <w:szCs w:val="22"/>
-        </w:rPr>
-        <w:t>]</w:t>
-      </w:r>
-      <w:r>
-        <w:rPr>
-          <w:b w:val="0"/>
-          <w:bCs/>
-          <w:sz w:val="22"/>
-          <w:szCs w:val="22"/>
-        </w:rPr>
-        <w:t xml:space="preserve"> </w:t>
-      </w:r>
-      <w:r>
-        <w:rPr>
-          <w:b w:val="0"/>
-          <w:bCs/>
-          <w:sz w:val="22"/>
-          <w:szCs w:val="22"/>
-        </w:rPr>
-        <w:tab/>
-      </w:r>
-      <w:r>
-        <w:rPr>
-          <w:b w:val="0"/>
-          <w:bCs/>
-          <w:sz w:val="22"/>
-          <w:szCs w:val="22"/>
-        </w:rPr>
-        <w:t xml:space="preserve"> </w:t>
-      </w:r>
-      <w:r>
-        <w:rPr>
-          <w:b w:val="0"/>
-          <w:bCs/>
-          <w:sz w:val="22"/>
-          <w:szCs w:val="22"/>
-        </w:rPr>
-        <w:t>20</w:t>
-      </w:r>
-      <w:r>
-        <w:rPr>
-          <w:b w:val="0"/>
-          <w:bCs/>
-          <w:sz w:val="22"/>
-          <w:szCs w:val="22"/>
-        </w:rPr>
-        <w:t>20</w:t>
-      </w:r>
-      <w:r>
-        <w:rPr>
-          <w:b w:val="0"/>
-          <w:bCs/>
-          <w:sz w:val="22"/>
-          <w:szCs w:val="22"/>
-        </w:rPr>
-        <w:t xml:space="preserve">  </w:t>
-      </w:r>
-    </w:p>
-    <w:p>
-      <w:pPr>
-        <w:pStyle w:val="Heading2"/>
-        <w:numPr>
-          <w:ilvl w:val="0"/>
-          <w:numId w:val="31"/>
-        </w:numPr>
-        <w:spacing w:after="0" w:line="240" w:lineRule="auto"/>
-        <w:ind w:right="281"/>
-        <w:rPr>
-          <w:b w:val="0"/>
-          <w:bCs/>
-          <w:sz w:val="22"/>
-          <w:szCs w:val="22"/>
-        </w:rPr>
-      </w:pPr>
-      <w:hyperlink r:id="rId26" w:history="1">
-        <w:r>
-          <w:rPr>
-            <w:rStyle w:val="Hyperlink"/>
-            <w:b w:val="0"/>
-            <w:bCs/>
-            <w:sz w:val="22"/>
-            <w:szCs w:val="22"/>
-            <w:u w:val="none"/>
-          </w:rPr>
-          <w:t>Royal</w:t>
-        </w:r>
-        <w:r>
-          <w:rPr>
-            <w:rStyle w:val="Hyperlink"/>
-            <w:b w:val="0"/>
-            <w:bCs/>
-            <w:sz w:val="22"/>
-            <w:szCs w:val="22"/>
-            <w:u w:val="none"/>
-          </w:rPr>
-          <w:t xml:space="preserve"> </w:t>
-        </w:r>
-        <w:r>
-          <w:rPr>
-            <w:rStyle w:val="Hyperlink"/>
-            <w:b w:val="0"/>
-            <w:bCs/>
-            <w:sz w:val="22"/>
-            <w:szCs w:val="22"/>
-            <w:u w:val="none"/>
-          </w:rPr>
-          <w:t>Public</w:t>
-        </w:r>
-        <w:r>
-          <w:rPr>
-            <w:rStyle w:val="Hyperlink"/>
-            <w:b w:val="0"/>
-            <w:bCs/>
-            <w:sz w:val="22"/>
-            <w:szCs w:val="22"/>
-            <w:u w:val="none"/>
-          </w:rPr>
-          <w:t xml:space="preserve"> </w:t>
-        </w:r>
-        <w:r>
-          <w:rPr>
-            <w:rStyle w:val="Hyperlink"/>
-            <w:b w:val="0"/>
-            <w:bCs/>
-            <w:sz w:val="22"/>
-            <w:szCs w:val="22"/>
-            <w:u w:val="none"/>
-          </w:rPr>
-          <w:t>School</w:t>
-        </w:r>
-      </w:hyperlink>
-      <w:r>
-        <w:rPr>
-          <w:b w:val="0"/>
-          <w:bCs/>
-          <w:color w:val="000000" w:themeColor="text1"/>
-          <w:sz w:val="22"/>
-          <w:szCs w:val="22"/>
-        </w:rPr>
-        <w:t xml:space="preserve"> </w:t>
-      </w:r>
-      <w:r>
-        <w:rPr>
-          <w:sz w:val="22"/>
-          <w:szCs w:val="22"/>
-          <w:cs/>
-        </w:rPr>
-        <w:t>–</w:t>
-      </w:r>
-      <w:r>
-        <w:rPr>
-          <w:sz w:val="22"/>
-          <w:szCs w:val="22"/>
-        </w:rPr>
-        <w:t xml:space="preserve"> </w:t>
-      </w:r>
-      <w:r>
-        <w:rPr>
-          <w:b w:val="0"/>
-          <w:bCs/>
-          <w:color w:val="000000" w:themeColor="text1"/>
-          <w:sz w:val="22"/>
-          <w:szCs w:val="22"/>
-        </w:rPr>
-        <w:t>10</w:t>
-      </w:r>
-      <w:r>
-        <w:rPr>
-          <w:b w:val="0"/>
-          <w:bCs/>
-          <w:color w:val="000000" w:themeColor="text1"/>
-          <w:sz w:val="22"/>
-          <w:szCs w:val="22"/>
-          <w:vertAlign w:val="superscript"/>
-        </w:rPr>
-        <w:t>th</w:t>
-      </w:r>
-      <w:r>
-        <w:rPr>
-          <w:b w:val="0"/>
-          <w:bCs/>
-          <w:color w:val="000000" w:themeColor="text1"/>
-          <w:sz w:val="22"/>
-          <w:szCs w:val="22"/>
-        </w:rPr>
-        <w:t xml:space="preserve"> (PCMB+IT)</w:t>
-      </w:r>
-      <w:r>
-        <w:rPr>
-          <w:b w:val="0"/>
-          <w:bCs/>
-          <w:sz w:val="22"/>
-          <w:szCs w:val="22"/>
-        </w:rPr>
-        <w:t xml:space="preserve"> [CBSE Board]</w:t>
-      </w:r>
-      <w:r>
-        <w:rPr>
-          <w:b w:val="0"/>
-          <w:bCs/>
-          <w:sz w:val="22"/>
-          <w:szCs w:val="22"/>
-        </w:rPr>
-        <w:tab/>
-      </w:r>
-      <w:r>
-        <w:rPr>
-          <w:b w:val="0"/>
-          <w:bCs/>
-          <w:sz w:val="22"/>
-          <w:szCs w:val="22"/>
-        </w:rPr>
-        <w:tab/>
-      </w:r>
-      <w:r>
-        <w:rPr>
-          <w:b w:val="0"/>
-          <w:bCs/>
-          <w:sz w:val="22"/>
-          <w:szCs w:val="22"/>
-        </w:rPr>
-        <w:tab/>
-      </w:r>
-      <w:r>
-        <w:rPr>
-          <w:b w:val="0"/>
-          <w:bCs/>
-          <w:sz w:val="22"/>
-          <w:szCs w:val="22"/>
-        </w:rPr>
-        <w:tab/>
-      </w:r>
-      <w:r>
-        <w:rPr>
-          <w:b w:val="0"/>
-          <w:bCs/>
-          <w:sz w:val="22"/>
-          <w:szCs w:val="22"/>
-        </w:rPr>
-        <w:t xml:space="preserve"> </w:t>
-      </w:r>
-      <w:r>
-        <w:rPr>
-          <w:b w:val="0"/>
-          <w:bCs/>
-          <w:sz w:val="22"/>
-          <w:szCs w:val="22"/>
-        </w:rPr>
-        <w:t>2018</w:t>
-      </w:r>
-    </w:p>
-    <w:p>
-      <w:pPr>
-        <w:pStyle w:val="Heading2"/>
         <w:pBdr>
           <w:bottom w:val="single" w:sz="6" w:space="1" w:color="auto"/>
         </w:pBdr>
@@ -4087,14 +3823,7 @@
           <w:sz w:val="22"/>
           <w:szCs w:val="22"/>
         </w:rPr>
-        <w:t>Cisco</w:t>
-      </w:r>
-      <w:r>
-        <w:rPr>
-          <w:sz w:val="22"/>
-          <w:szCs w:val="22"/>
-        </w:rPr>
-        <w:t>:</w:t>
+        <w:t xml:space="preserve">AWS: </w:t>
       </w:r>
       <w:r>
         <w:rPr>
@@ -4103,7 +3832,7 @@
           <w:sz w:val="22"/>
           <w:szCs w:val="22"/>
         </w:rPr>
-        <w:t xml:space="preserve"> NDG Linux Unhatched</w:t>
+        <w:t>Cloud Foundations;</w:t>
       </w:r>
       <w:r>
         <w:rPr>
@@ -4112,7 +3841,21 @@
           <w:sz w:val="22"/>
           <w:szCs w:val="22"/>
         </w:rPr>
-        <w:t>;</w:t>
+        <w:t xml:space="preserve"> </w:t>
+      </w:r>
+      <w:r>
+        <w:rPr>
+          <w:sz w:val="22"/>
+          <w:szCs w:val="22"/>
+        </w:rPr>
+        <w:t>Cisco</w:t>
+      </w:r>
+      <w:r>
+        <w:rPr>
+          <w:sz w:val="22"/>
+          <w:szCs w:val="22"/>
+        </w:rPr>
+        <w:t>:</w:t>
       </w:r>
       <w:r>
         <w:rPr>
@@ -4121,14 +3864,7 @@
           <w:sz w:val="22"/>
           <w:szCs w:val="22"/>
         </w:rPr>
-        <w:t xml:space="preserve"> </w:t>
-      </w:r>
-      <w:r>
-        <w:rPr>
-          <w:sz w:val="22"/>
-          <w:szCs w:val="22"/>
-        </w:rPr>
-        <w:t>Cisco</w:t>
+        <w:t xml:space="preserve"> NDG Linux Unhatched</w:t>
       </w:r>
       <w:r>
         <w:rPr>
@@ -4137,7 +3873,7 @@
           <w:sz w:val="22"/>
           <w:szCs w:val="22"/>
         </w:rPr>
-        <w:t xml:space="preserve">: Programming </w:t>
+        <w:t>;</w:t>
       </w:r>
       <w:r>
         <w:rPr>
@@ -4146,7 +3882,14 @@
           <w:sz w:val="22"/>
           <w:szCs w:val="22"/>
         </w:rPr>
-        <w:t>E</w:t>
+        <w:t xml:space="preserve"> </w:t>
+      </w:r>
+      <w:r>
+        <w:rPr>
+          <w:sz w:val="22"/>
+          <w:szCs w:val="22"/>
+        </w:rPr>
+        <w:t>Cisco</w:t>
       </w:r>
       <w:r>
         <w:rPr>
@@ -4155,14 +3898,7 @@
           <w:sz w:val="22"/>
           <w:szCs w:val="22"/>
         </w:rPr>
-        <w:t xml:space="preserve">ssentials in Python; </w:t>
-      </w:r>
-      <w:r>
-        <w:rPr>
-          <w:sz w:val="22"/>
-          <w:szCs w:val="22"/>
-        </w:rPr>
-        <w:t>Cisco</w:t>
+        <w:t xml:space="preserve">: Programming </w:t>
       </w:r>
       <w:r>
         <w:rPr>
@@ -4171,34 +3907,23 @@
           <w:sz w:val="22"/>
           <w:szCs w:val="22"/>
         </w:rPr>
-        <w:t>: Networking Basics;</w:t>
-      </w:r>
-    </w:p>
-    <w:p>
-      <w:pPr>
-        <w:pStyle w:val="Heading2"/>
-        <w:spacing w:line="240" w:lineRule="auto"/>
-        <w:ind w:left="0" w:firstLine="0"/>
+        <w:t>E</w:t>
+      </w:r>
+      <w:r>
         <w:rPr>
           <w:b w:val="0"/>
           <w:bCs/>
           <w:sz w:val="22"/>
           <w:szCs w:val="22"/>
         </w:rPr>
-      </w:pPr>
-      <w:r>
-        <w:rPr>
-          <w:sz w:val="22"/>
-          <w:szCs w:val="22"/>
-        </w:rPr>
-        <w:t>IIT</w:t>
-      </w:r>
-      <w:r>
-        <w:rPr>
-          <w:sz w:val="22"/>
-          <w:szCs w:val="22"/>
-        </w:rPr>
-        <w:t xml:space="preserve"> KGP</w:t>
+        <w:t xml:space="preserve">ssentials in Python; </w:t>
+      </w:r>
+      <w:r>
+        <w:rPr>
+          <w:sz w:val="22"/>
+          <w:szCs w:val="22"/>
+        </w:rPr>
+        <w:t>Cisco</w:t>
       </w:r>
       <w:r>
         <w:rPr>
@@ -4207,7 +3932,7 @@
           <w:sz w:val="22"/>
           <w:szCs w:val="22"/>
         </w:rPr>
-        <w:t>(</w:t>
+        <w:t>: Networking Basics;</w:t>
       </w:r>
       <w:r>
         <w:rPr>
@@ -4216,7 +3941,21 @@
           <w:sz w:val="22"/>
           <w:szCs w:val="22"/>
         </w:rPr>
-        <w:t>NPTE</w:t>
+        <w:t xml:space="preserve"> </w:t>
+      </w:r>
+      <w:r>
+        <w:rPr>
+          <w:sz w:val="22"/>
+          <w:szCs w:val="22"/>
+        </w:rPr>
+        <w:t>IIT</w:t>
+      </w:r>
+      <w:r>
+        <w:rPr>
+          <w:sz w:val="22"/>
+          <w:szCs w:val="22"/>
+        </w:rPr>
+        <w:t xml:space="preserve"> KGP</w:t>
       </w:r>
       <w:r>
         <w:rPr>
@@ -4225,7 +3964,7 @@
           <w:sz w:val="22"/>
           <w:szCs w:val="22"/>
         </w:rPr>
-        <w:t>L</w:t>
+        <w:t>(</w:t>
       </w:r>
       <w:r>
         <w:rPr>
@@ -4234,7 +3973,7 @@
           <w:sz w:val="22"/>
           <w:szCs w:val="22"/>
         </w:rPr>
-        <w:t>)</w:t>
+        <w:t>NPTE</w:t>
       </w:r>
       <w:r>
         <w:rPr>
@@ -4243,7 +3982,7 @@
           <w:sz w:val="22"/>
           <w:szCs w:val="22"/>
         </w:rPr>
-        <w:t xml:space="preserve">: Programming in </w:t>
+        <w:t>L</w:t>
       </w:r>
       <w:r>
         <w:rPr>
@@ -4252,7 +3991,7 @@
           <w:sz w:val="22"/>
           <w:szCs w:val="22"/>
         </w:rPr>
-        <w:t>Java</w:t>
+        <w:t>)</w:t>
       </w:r>
       <w:r>
         <w:rPr>
@@ -4261,7 +4000,7 @@
           <w:sz w:val="22"/>
           <w:szCs w:val="22"/>
         </w:rPr>
-        <w:t>;</w:t>
+        <w:t xml:space="preserve">: Programming in </w:t>
       </w:r>
       <w:r>
         <w:rPr>
@@ -4270,21 +4009,7 @@
           <w:sz w:val="22"/>
           <w:szCs w:val="22"/>
         </w:rPr>
-        <w:t xml:space="preserve"> </w:t>
-      </w:r>
-      <w:r>
-        <w:rPr>
-          <w:sz w:val="22"/>
-          <w:szCs w:val="22"/>
-        </w:rPr>
-        <w:t>IIT Bomba</w:t>
-      </w:r>
-      <w:r>
-        <w:rPr>
-          <w:sz w:val="22"/>
-          <w:szCs w:val="22"/>
-        </w:rPr>
-        <w:t>y</w:t>
+        <w:t>Java</w:t>
       </w:r>
       <w:r>
         <w:rPr>
@@ -4293,7 +4018,7 @@
           <w:sz w:val="22"/>
           <w:szCs w:val="22"/>
         </w:rPr>
-        <w:t xml:space="preserve">: </w:t>
+        <w:t>;</w:t>
       </w:r>
       <w:r>
         <w:rPr>
@@ -4302,7 +4027,21 @@
           <w:sz w:val="22"/>
           <w:szCs w:val="22"/>
         </w:rPr>
-        <w:t>W</w:t>
+        <w:t xml:space="preserve"> </w:t>
+      </w:r>
+      <w:r>
+        <w:rPr>
+          <w:sz w:val="22"/>
+          <w:szCs w:val="22"/>
+        </w:rPr>
+        <w:t>IIT Bomba</w:t>
+      </w:r>
+      <w:r>
+        <w:rPr>
+          <w:sz w:val="22"/>
+          <w:szCs w:val="22"/>
+        </w:rPr>
+        <w:t>y</w:t>
       </w:r>
       <w:r>
         <w:rPr>
@@ -4311,7 +4050,7 @@
           <w:sz w:val="22"/>
           <w:szCs w:val="22"/>
         </w:rPr>
-        <w:t xml:space="preserve">eb </w:t>
+        <w:t xml:space="preserve">: </w:t>
       </w:r>
       <w:r>
         <w:rPr>
@@ -4320,7 +4059,7 @@
           <w:sz w:val="22"/>
           <w:szCs w:val="22"/>
         </w:rPr>
-        <w:t>d</w:t>
+        <w:t>W</w:t>
       </w:r>
       <w:r>
         <w:rPr>
@@ -4329,7 +4068,7 @@
           <w:sz w:val="22"/>
           <w:szCs w:val="22"/>
         </w:rPr>
-        <w:t>evelopment</w:t>
+        <w:t xml:space="preserve">eb </w:t>
       </w:r>
       <w:r>
         <w:rPr>
@@ -4338,7 +4077,7 @@
           <w:sz w:val="22"/>
           <w:szCs w:val="22"/>
         </w:rPr>
-        <w:t xml:space="preserve">; </w:t>
+        <w:t>d</w:t>
       </w:r>
       <w:r>
         <w:rPr>
@@ -4347,7 +4086,7 @@
           <w:sz w:val="22"/>
           <w:szCs w:val="22"/>
         </w:rPr>
-        <w:t>Grea</w:t>
+        <w:t>evelopment</w:t>
       </w:r>
       <w:r>
         <w:rPr>
@@ -4356,61 +4095,7 @@
           <w:sz w:val="22"/>
           <w:szCs w:val="22"/>
         </w:rPr>
-        <w:t xml:space="preserve">t </w:t>
-      </w:r>
-      <w:r>
-        <w:rPr>
-          <w:b w:val="0"/>
-          <w:bCs/>
-          <w:sz w:val="22"/>
-          <w:szCs w:val="22"/>
-        </w:rPr>
-        <w:t>Learning</w:t>
-      </w:r>
-      <w:r>
-        <w:rPr>
-          <w:b w:val="0"/>
-          <w:bCs/>
-          <w:sz w:val="22"/>
-          <w:szCs w:val="22"/>
-        </w:rPr>
-        <w:t>:</w:t>
-      </w:r>
-      <w:r>
-        <w:rPr>
-          <w:b w:val="0"/>
-          <w:bCs/>
-          <w:sz w:val="22"/>
-          <w:szCs w:val="22"/>
-        </w:rPr>
-        <w:t xml:space="preserve"> </w:t>
-      </w:r>
-      <w:r>
-        <w:rPr>
-          <w:b w:val="0"/>
-          <w:bCs/>
-          <w:sz w:val="22"/>
-          <w:szCs w:val="22"/>
-        </w:rPr>
-        <w:t xml:space="preserve">Machine </w:t>
-      </w:r>
-      <w:r>
-        <w:rPr>
-          <w:b w:val="0"/>
-          <w:bCs/>
-          <w:sz w:val="22"/>
-          <w:szCs w:val="22"/>
-        </w:rPr>
-        <w:t>L</w:t>
-      </w:r>
-      <w:r>
-        <w:rPr>
-          <w:b w:val="0"/>
-          <w:bCs/>
-          <w:sz w:val="22"/>
-          <w:szCs w:val="22"/>
-        </w:rPr>
-        <w:t>earning</w:t>
+        <w:t xml:space="preserve">; </w:t>
       </w:r>
     </w:p>
     <w:sectPr>
@@ -4424,7 +4109,7 @@
 </file>
 
 <file path=word/endnotes.xml><?xml version="1.0" encoding="utf-8"?>
-<w:endnotes xmlns:wpc="http://schemas.microsoft.com/office/word/2010/wordprocessingCanvas" xmlns:cx="http://schemas.microsoft.com/office/drawing/2014/chartex" xmlns:cx1="http://schemas.microsoft.com/office/drawing/2015/9/8/chartex" xmlns:cx2="http://schemas.microsoft.com/office/drawing/2015/10/21/chartex" xmlns:cx3="http://schemas.microsoft.com/office/drawing/2016/5/9/chartex" xmlns:cx4="http://schemas.microsoft.com/office/drawing/2016/5/10/chartex" xmlns:cx5="http://schemas.microsoft.com/office/drawing/2016/5/11/chartex" xmlns:cx6="http://schemas.microsoft.com/office/drawing/2016/5/12/chartex" xmlns:cx7="http://schemas.microsoft.com/office/drawing/2016/5/13/chartex" xmlns:cx8="http://schemas.microsoft.com/office/drawing/2016/5/14/chartex" xmlns:mc="http://schemas.openxmlformats.org/markup-compatibility/2006" xmlns:aink="http://schemas.microsoft.com/office/drawing/2016/ink" xmlns:am3d="http://schemas.microsoft.com/office/drawing/2017/model3d" xmlns:o="urn:schemas-microsoft-com:office:office" xmlns:r="http://schemas.openxmlformats.org/officeDocument/2006/relationships" xmlns:m="http://schemas.openxmlformats.org/officeDocument/2006/math" xmlns:v="urn:schemas-microsoft-com:vml" xmlns:wp14="http://schemas.microsoft.com/office/word/2010/wordprocessingDrawing" xmlns:wp="http://schemas.openxmlformats.org/drawingml/2006/wordprocessingDrawing" xmlns:w10="urn:schemas-microsoft-com:office:word" xmlns:w="http://schemas.openxmlformats.org/wordprocessingml/2006/main" xmlns:w14="http://schemas.microsoft.com/office/word/2010/wordml" xmlns:w15="http://schemas.microsoft.com/office/word/2012/wordml" xmlns:w16cid="http://schemas.microsoft.com/office/word/2016/wordml/cid" xmlns:w16se="http://schemas.microsoft.com/office/word/2015/wordml/symex" xmlns:wpg="http://schemas.microsoft.com/office/word/2010/wordprocessingGroup" xmlns:wpi="http://schemas.microsoft.com/office/word/2010/wordprocessingInk" xmlns:wne="http://schemas.microsoft.com/office/word/2006/wordml" xmlns:wps="http://schemas.microsoft.com/office/word/2010/wordprocessingShape" mc:Ignorable="w14 w15 w16se w16cid wp14">
+<w:endnotes xmlns:wpc="http://schemas.microsoft.com/office/word/2010/wordprocessingCanvas" xmlns:cx="http://schemas.microsoft.com/office/drawing/2014/chartex" xmlns:cx1="http://schemas.microsoft.com/office/drawing/2015/9/8/chartex" xmlns:cx2="http://schemas.microsoft.com/office/drawing/2015/10/21/chartex" xmlns:cx3="http://schemas.microsoft.com/office/drawing/2016/5/9/chartex" xmlns:cx4="http://schemas.microsoft.com/office/drawing/2016/5/10/chartex" xmlns:cx5="http://schemas.microsoft.com/office/drawing/2016/5/11/chartex" xmlns:cx6="http://schemas.microsoft.com/office/drawing/2016/5/12/chartex" xmlns:cx7="http://schemas.microsoft.com/office/drawing/2016/5/13/chartex" xmlns:cx8="http://schemas.microsoft.com/office/drawing/2016/5/14/chartex" xmlns:mc="http://schemas.openxmlformats.org/markup-compatibility/2006" xmlns:aink="http://schemas.microsoft.com/office/drawing/2016/ink" xmlns:am3d="http://schemas.microsoft.com/office/drawing/2017/model3d" xmlns:o="urn:schemas-microsoft-com:office:office" xmlns:r="http://schemas.openxmlformats.org/officeDocument/2006/relationships" xmlns:m="http://schemas.openxmlformats.org/officeDocument/2006/math" xmlns:v="urn:schemas-microsoft-com:vml" xmlns:wp14="http://schemas.microsoft.com/office/word/2010/wordprocessingDrawing" xmlns:wp="http://schemas.openxmlformats.org/drawingml/2006/wordprocessingDrawing" xmlns:w10="urn:schemas-microsoft-com:office:word" xmlns:w="http://schemas.openxmlformats.org/wordprocessingml/2006/main" xmlns:w14="http://schemas.microsoft.com/office/word/2010/wordml" xmlns:w15="http://schemas.microsoft.com/office/word/2012/wordml" xmlns:w16cex="http://schemas.microsoft.com/office/word/2018/wordml/cex" xmlns:w16cid="http://schemas.microsoft.com/office/word/2016/wordml/cid" xmlns:w16="http://schemas.microsoft.com/office/word/2018/wordml" xmlns:w16sdtdh="http://schemas.microsoft.com/office/word/2020/wordml/sdtdatahash" xmlns:w16se="http://schemas.microsoft.com/office/word/2015/wordml/symex" xmlns:wpg="http://schemas.microsoft.com/office/word/2010/wordprocessingGroup" xmlns:wpi="http://schemas.microsoft.com/office/word/2010/wordprocessingInk" xmlns:wne="http://schemas.microsoft.com/office/word/2006/wordml" xmlns:wps="http://schemas.microsoft.com/office/word/2010/wordprocessingShape" mc:Ignorable="w14 w15 w16se w16cid w16 w16cex w16sdtdh wp14">
   <w:endnote w:type="separator" w:id="-1">
     <w:p>
       <w:pPr>
@@ -4449,7 +4134,7 @@
 </file>
 
 <file path=word/footnotes.xml><?xml version="1.0" encoding="utf-8"?>
-<w:footnotes xmlns:wpc="http://schemas.microsoft.com/office/word/2010/wordprocessingCanvas" xmlns:cx="http://schemas.microsoft.com/office/drawing/2014/chartex" xmlns:cx1="http://schemas.microsoft.com/office/drawing/2015/9/8/chartex" xmlns:cx2="http://schemas.microsoft.com/office/drawing/2015/10/21/chartex" xmlns:cx3="http://schemas.microsoft.com/office/drawing/2016/5/9/chartex" xmlns:cx4="http://schemas.microsoft.com/office/drawing/2016/5/10/chartex" xmlns:cx5="http://schemas.microsoft.com/office/drawing/2016/5/11/chartex" xmlns:cx6="http://schemas.microsoft.com/office/drawing/2016/5/12/chartex" xmlns:cx7="http://schemas.microsoft.com/office/drawing/2016/5/13/chartex" xmlns:cx8="http://schemas.microsoft.com/office/drawing/2016/5/14/chartex" xmlns:mc="http://schemas.openxmlformats.org/markup-compatibility/2006" xmlns:aink="http://schemas.microsoft.com/office/drawing/2016/ink" xmlns:am3d="http://schemas.microsoft.com/office/drawing/2017/model3d" xmlns:o="urn:schemas-microsoft-com:office:office" xmlns:r="http://schemas.openxmlformats.org/officeDocument/2006/relationships" xmlns:m="http://schemas.openxmlformats.org/officeDocument/2006/math" xmlns:v="urn:schemas-microsoft-com:vml" xmlns:wp14="http://schemas.microsoft.com/office/word/2010/wordprocessingDrawing" xmlns:wp="http://schemas.openxmlformats.org/drawingml/2006/wordprocessingDrawing" xmlns:w10="urn:schemas-microsoft-com:office:word" xmlns:w="http://schemas.openxmlformats.org/wordprocessingml/2006/main" xmlns:w14="http://schemas.microsoft.com/office/word/2010/wordml" xmlns:w15="http://schemas.microsoft.com/office/word/2012/wordml" xmlns:w16cid="http://schemas.microsoft.com/office/word/2016/wordml/cid" xmlns:w16se="http://schemas.microsoft.com/office/word/2015/wordml/symex" xmlns:wpg="http://schemas.microsoft.com/office/word/2010/wordprocessingGroup" xmlns:wpi="http://schemas.microsoft.com/office/word/2010/wordprocessingInk" xmlns:wne="http://schemas.microsoft.com/office/word/2006/wordml" xmlns:wps="http://schemas.microsoft.com/office/word/2010/wordprocessingShape" mc:Ignorable="w14 w15 w16se w16cid wp14">
+<w:footnotes xmlns:wpc="http://schemas.microsoft.com/office/word/2010/wordprocessingCanvas" xmlns:cx="http://schemas.microsoft.com/office/drawing/2014/chartex" xmlns:cx1="http://schemas.microsoft.com/office/drawing/2015/9/8/chartex" xmlns:cx2="http://schemas.microsoft.com/office/drawing/2015/10/21/chartex" xmlns:cx3="http://schemas.microsoft.com/office/drawing/2016/5/9/chartex" xmlns:cx4="http://schemas.microsoft.com/office/drawing/2016/5/10/chartex" xmlns:cx5="http://schemas.microsoft.com/office/drawing/2016/5/11/chartex" xmlns:cx6="http://schemas.microsoft.com/office/drawing/2016/5/12/chartex" xmlns:cx7="http://schemas.microsoft.com/office/drawing/2016/5/13/chartex" xmlns:cx8="http://schemas.microsoft.com/office/drawing/2016/5/14/chartex" xmlns:mc="http://schemas.openxmlformats.org/markup-compatibility/2006" xmlns:aink="http://schemas.microsoft.com/office/drawing/2016/ink" xmlns:am3d="http://schemas.microsoft.com/office/drawing/2017/model3d" xmlns:o="urn:schemas-microsoft-com:office:office" xmlns:r="http://schemas.openxmlformats.org/officeDocument/2006/relationships" xmlns:m="http://schemas.openxmlformats.org/officeDocument/2006/math" xmlns:v="urn:schemas-microsoft-com:vml" xmlns:wp14="http://schemas.microsoft.com/office/word/2010/wordprocessingDrawing" xmlns:wp="http://schemas.openxmlformats.org/drawingml/2006/wordprocessingDrawing" xmlns:w10="urn:schemas-microsoft-com:office:word" xmlns:w="http://schemas.openxmlformats.org/wordprocessingml/2006/main" xmlns:w14="http://schemas.microsoft.com/office/word/2010/wordml" xmlns:w15="http://schemas.microsoft.com/office/word/2012/wordml" xmlns:w16cex="http://schemas.microsoft.com/office/word/2018/wordml/cex" xmlns:w16cid="http://schemas.microsoft.com/office/word/2016/wordml/cid" xmlns:w16="http://schemas.microsoft.com/office/word/2018/wordml" xmlns:w16sdtdh="http://schemas.microsoft.com/office/word/2020/wordml/sdtdatahash" xmlns:w16se="http://schemas.microsoft.com/office/word/2015/wordml/symex" xmlns:wpg="http://schemas.microsoft.com/office/word/2010/wordprocessingGroup" xmlns:wpi="http://schemas.microsoft.com/office/word/2010/wordprocessingInk" xmlns:wne="http://schemas.microsoft.com/office/word/2006/wordml" xmlns:wps="http://schemas.microsoft.com/office/word/2010/wordprocessingShape" mc:Ignorable="w14 w15 w16se w16cid w16 w16cex w16sdtdh wp14">
   <w:footnote w:type="separator" w:id="-1">
     <w:p>
       <w:pPr>
@@ -4474,7 +4159,7 @@
 </file>
 
 <file path=word/numbering.xml><?xml version="1.0" encoding="utf-8"?>
-<w:numbering xmlns:wpc="http://schemas.microsoft.com/office/word/2010/wordprocessingCanvas" xmlns:cx="http://schemas.microsoft.com/office/drawing/2014/chartex" xmlns:cx1="http://schemas.microsoft.com/office/drawing/2015/9/8/chartex" xmlns:cx2="http://schemas.microsoft.com/office/drawing/2015/10/21/chartex" xmlns:cx3="http://schemas.microsoft.com/office/drawing/2016/5/9/chartex" xmlns:cx4="http://schemas.microsoft.com/office/drawing/2016/5/10/chartex" xmlns:cx5="http://schemas.microsoft.com/office/drawing/2016/5/11/chartex" xmlns:cx6="http://schemas.microsoft.com/office/drawing/2016/5/12/chartex" xmlns:cx7="http://schemas.microsoft.com/office/drawing/2016/5/13/chartex" xmlns:cx8="http://schemas.microsoft.com/office/drawing/2016/5/14/chartex" xmlns:mc="http://schemas.openxmlformats.org/markup-compatibility/2006" xmlns:aink="http://schemas.microsoft.com/office/drawing/2016/ink" xmlns:am3d="http://schemas.microsoft.com/office/drawing/2017/model3d" xmlns:o="urn:schemas-microsoft-com:office:office" xmlns:r="http://schemas.openxmlformats.org/officeDocument/2006/relationships" xmlns:m="http://schemas.openxmlformats.org/officeDocument/2006/math" xmlns:v="urn:schemas-microsoft-com:vml" xmlns:wp14="http://schemas.microsoft.com/office/word/2010/wordprocessingDrawing" xmlns:wp="http://schemas.openxmlformats.org/drawingml/2006/wordprocessingDrawing" xmlns:w10="urn:schemas-microsoft-com:office:word" xmlns:w="http://schemas.openxmlformats.org/wordprocessingml/2006/main" xmlns:w14="http://schemas.microsoft.com/office/word/2010/wordml" xmlns:w15="http://schemas.microsoft.com/office/word/2012/wordml" xmlns:w16cid="http://schemas.microsoft.com/office/word/2016/wordml/cid" xmlns:w16se="http://schemas.microsoft.com/office/word/2015/wordml/symex" xmlns:wpg="http://schemas.microsoft.com/office/word/2010/wordprocessingGroup" xmlns:wpi="http://schemas.microsoft.com/office/word/2010/wordprocessingInk" xmlns:wne="http://schemas.microsoft.com/office/word/2006/wordml" xmlns:wps="http://schemas.microsoft.com/office/word/2010/wordprocessingShape" mc:Ignorable="w14 w15 w16se w16cid wp14">
+<w:numbering xmlns:wpc="http://schemas.microsoft.com/office/word/2010/wordprocessingCanvas" xmlns:cx="http://schemas.microsoft.com/office/drawing/2014/chartex" xmlns:cx1="http://schemas.microsoft.com/office/drawing/2015/9/8/chartex" xmlns:cx2="http://schemas.microsoft.com/office/drawing/2015/10/21/chartex" xmlns:cx3="http://schemas.microsoft.com/office/drawing/2016/5/9/chartex" xmlns:cx4="http://schemas.microsoft.com/office/drawing/2016/5/10/chartex" xmlns:cx5="http://schemas.microsoft.com/office/drawing/2016/5/11/chartex" xmlns:cx6="http://schemas.microsoft.com/office/drawing/2016/5/12/chartex" xmlns:cx7="http://schemas.microsoft.com/office/drawing/2016/5/13/chartex" xmlns:cx8="http://schemas.microsoft.com/office/drawing/2016/5/14/chartex" xmlns:mc="http://schemas.openxmlformats.org/markup-compatibility/2006" xmlns:aink="http://schemas.microsoft.com/office/drawing/2016/ink" xmlns:am3d="http://schemas.microsoft.com/office/drawing/2017/model3d" xmlns:o="urn:schemas-microsoft-com:office:office" xmlns:r="http://schemas.openxmlformats.org/officeDocument/2006/relationships" xmlns:m="http://schemas.openxmlformats.org/officeDocument/2006/math" xmlns:v="urn:schemas-microsoft-com:vml" xmlns:wp14="http://schemas.microsoft.com/office/word/2010/wordprocessingDrawing" xmlns:wp="http://schemas.openxmlformats.org/drawingml/2006/wordprocessingDrawing" xmlns:w10="urn:schemas-microsoft-com:office:word" xmlns:w="http://schemas.openxmlformats.org/wordprocessingml/2006/main" xmlns:w14="http://schemas.microsoft.com/office/word/2010/wordml" xmlns:w15="http://schemas.microsoft.com/office/word/2012/wordml" xmlns:w16cex="http://schemas.microsoft.com/office/word/2018/wordml/cex" xmlns:w16cid="http://schemas.microsoft.com/office/word/2016/wordml/cid" xmlns:w16="http://schemas.microsoft.com/office/word/2018/wordml" xmlns:w16sdtdh="http://schemas.microsoft.com/office/word/2020/wordml/sdtdatahash" xmlns:w16se="http://schemas.microsoft.com/office/word/2015/wordml/symex" xmlns:wpg="http://schemas.microsoft.com/office/word/2010/wordprocessingGroup" xmlns:wpi="http://schemas.microsoft.com/office/word/2010/wordprocessingInk" xmlns:wne="http://schemas.microsoft.com/office/word/2006/wordml" xmlns:wps="http://schemas.microsoft.com/office/word/2010/wordprocessingShape" mc:Ignorable="w14 w15 w16se w16cid w16 w16cex w16sdtdh wp14">
   <w:numPicBullet w:numPicBulletId="0">
     <w:pict>
       <v:shapetype id="_x0000_t75" coordsize="21600,21600" o:spt="75" o:preferrelative="t" path="m@4@5l@4@11@9@11@9@5xe" filled="f" stroked="f">
@@ -4496,42 +4181,42 @@
         <v:path o:extrusionok="f" gradientshapeok="t" o:connecttype="rect"/>
         <o:lock v:ext="edit" aspectratio="t"/>
       </v:shapetype>
-      <v:shape id="_x0000_i1098" type="#_x0000_t75" style="width:511.7pt;height:511.7pt;rotation:180;flip:x y;visibility:visible;mso-wrap-style:square" o:bullet="t">
+      <v:shape id="_x0000_i1164" type="#_x0000_t75" style="width:512.2pt;height:512.2pt;rotation:180;flip:x y;visibility:visible;mso-wrap-style:square" o:bullet="t">
         <v:imagedata r:id="rId1" o:title="107161_circle_github_icon"/>
       </v:shape>
     </w:pict>
   </w:numPicBullet>
   <w:numPicBullet w:numPicBulletId="1">
     <w:pict>
-      <v:shape id="_x0000_i1099" type="#_x0000_t75" style="width:168.85pt;height:168.85pt;visibility:visible;mso-wrap-style:square" o:bullet="t">
+      <v:shape id="_x0000_i1165" type="#_x0000_t75" style="width:169.1pt;height:169.1pt;visibility:visible;mso-wrap-style:square" o:bullet="t">
         <v:imagedata r:id="rId2" o:title="941C13C7"/>
       </v:shape>
     </w:pict>
   </w:numPicBullet>
   <w:numPicBullet w:numPicBulletId="2">
     <w:pict>
-      <v:shape id="_x0000_i1100" type="#_x0000_t75" style="width:28.3pt;height:15.45pt;visibility:visible;mso-wrap-style:square" o:bullet="t">
+      <v:shape id="_x0000_i1166" type="#_x0000_t75" style="width:28.35pt;height:15.8pt;visibility:visible;mso-wrap-style:square" o:bullet="t">
         <v:imagedata r:id="rId3" o:title="107161_circle_github_icon"/>
       </v:shape>
     </w:pict>
   </w:numPicBullet>
   <w:numPicBullet w:numPicBulletId="3">
     <w:pict>
-      <v:shape id="_x0000_i1101" type="#_x0000_t75" style="width:240pt;height:234pt;visibility:visible;mso-wrap-style:square" o:bullet="t">
+      <v:shape id="_x0000_i1167" type="#_x0000_t75" style="width:240pt;height:234pt;visibility:visible;mso-wrap-style:square" o:bullet="t">
         <v:imagedata r:id="rId4" o:title="Indian_Institute_of_Technology_Bombay_Logo"/>
       </v:shape>
     </w:pict>
   </w:numPicBullet>
   <w:numPicBullet w:numPicBulletId="4">
     <w:pict>
-      <v:shape id="_x0000_i1102" type="#_x0000_t75" style="width:22.3pt;height:16.3pt;visibility:visible;mso-wrap-style:square" o:bullet="t">
+      <v:shape id="_x0000_i1168" type="#_x0000_t75" style="width:22.35pt;height:16.35pt;visibility:visible;mso-wrap-style:square" o:bullet="t">
         <v:imagedata r:id="rId5" o:title="Indian_Institute_of_Technology_Bombay_Logo"/>
       </v:shape>
     </w:pict>
   </w:numPicBullet>
   <w:numPicBullet w:numPicBulletId="5">
     <w:pict>
-      <v:shape id="_x0000_i1103" type="#_x0000_t75" style="width:75.45pt;height:75.45pt;visibility:visible;mso-wrap-style:square" o:bullet="t">
+      <v:shape id="_x0000_i1169" type="#_x0000_t75" style="width:75.8pt;height:75.8pt;visibility:visible;mso-wrap-style:square" o:bullet="t">
         <v:imagedata r:id="rId6" o:title=""/>
       </v:shape>
     </w:pict>
@@ -8859,7 +8544,7 @@
 </file>
 
 <file path=word/styles.xml><?xml version="1.0" encoding="utf-8"?>
-<w:styles xmlns:mc="http://schemas.openxmlformats.org/markup-compatibility/2006" xmlns:r="http://schemas.openxmlformats.org/officeDocument/2006/relationships" xmlns:w="http://schemas.openxmlformats.org/wordprocessingml/2006/main" xmlns:w14="http://schemas.microsoft.com/office/word/2010/wordml" xmlns:w15="http://schemas.microsoft.com/office/word/2012/wordml" xmlns:w16cid="http://schemas.microsoft.com/office/word/2016/wordml/cid" xmlns:w16se="http://schemas.microsoft.com/office/word/2015/wordml/symex" mc:Ignorable="w14 w15 w16se w16cid">
+<w:styles xmlns:mc="http://schemas.openxmlformats.org/markup-compatibility/2006" xmlns:r="http://schemas.openxmlformats.org/officeDocument/2006/relationships" xmlns:w="http://schemas.openxmlformats.org/wordprocessingml/2006/main" xmlns:w14="http://schemas.microsoft.com/office/word/2010/wordml" xmlns:w15="http://schemas.microsoft.com/office/word/2012/wordml" xmlns:w16cex="http://schemas.microsoft.com/office/word/2018/wordml/cex" xmlns:w16cid="http://schemas.microsoft.com/office/word/2016/wordml/cid" xmlns:w16="http://schemas.microsoft.com/office/word/2018/wordml" xmlns:w16sdtdh="http://schemas.microsoft.com/office/word/2020/wordml/sdtdatahash" xmlns:w16se="http://schemas.microsoft.com/office/word/2015/wordml/symex" mc:Ignorable="w14 w15 w16se w16cid w16 w16cex w16sdtdh">
   <w:docDefaults>
     <w:rPrDefault>
       <w:rPr>
@@ -8874,7 +8559,7 @@
       </w:pPr>
     </w:pPrDefault>
   </w:docDefaults>
-  <w:latentStyles w:defLockedState="0" w:defUIPriority="99" w:defSemiHidden="0" w:defUnhideWhenUsed="0" w:defQFormat="0" w:count="375">
+  <w:latentStyles w:defLockedState="0" w:defUIPriority="99" w:defSemiHidden="0" w:defUnhideWhenUsed="0" w:defQFormat="0" w:count="376">
     <w:lsdException w:name="Normal" w:uiPriority="0" w:qFormat="1"/>
     <w:lsdException w:name="heading 1" w:uiPriority="9" w:qFormat="1"/>
     <w:lsdException w:name="heading 2" w:semiHidden="1" w:uiPriority="9" w:unhideWhenUsed="1" w:qFormat="1"/>
@@ -9250,6 +8935,7 @@
     <w:lsdException w:name="Smart Hyperlink" w:semiHidden="1" w:unhideWhenUsed="1"/>
     <w:lsdException w:name="Hashtag" w:semiHidden="1" w:unhideWhenUsed="1"/>
     <w:lsdException w:name="Unresolved Mention" w:semiHidden="1" w:unhideWhenUsed="1"/>
+    <w:lsdException w:name="Smart Link" w:semiHidden="1" w:unhideWhenUsed="1"/>
   </w:latentStyles>
   <w:style w:type="paragraph" w:default="1" w:styleId="Normal">
     <w:name w:val="Normal"/>

</xml_diff>